<commit_message>
Basic structure of Dissertation
</commit_message>
<xml_diff>
--- a/MSc_Project_Structure_Draft.docx
+++ b/MSc_Project_Structure_Draft.docx
@@ -3,8 +3,703 @@
 <w:document xmlns:wpc="http://schemas.microsoft.com/office/word/2010/wordprocessingCanvas" xmlns:cx="http://schemas.microsoft.com/office/drawing/2014/chartex" xmlns:cx1="http://schemas.microsoft.com/office/drawing/2015/9/8/chartex" xmlns:cx2="http://schemas.microsoft.com/office/drawing/2015/10/21/chartex" xmlns:cx3="http://schemas.microsoft.com/office/drawing/2016/5/9/chartex" xmlns:cx4="http://schemas.microsoft.com/office/drawing/2016/5/10/chartex" xmlns:cx5="http://schemas.microsoft.com/office/drawing/2016/5/11/chartex" xmlns:cx6="http://schemas.microsoft.com/office/drawing/2016/5/12/chartex" xmlns:cx7="http://schemas.microsoft.com/office/drawing/2016/5/13/chartex" xmlns:cx8="http://schemas.microsoft.com/office/drawing/2016/5/14/chartex" xmlns:mc="http://schemas.openxmlformats.org/markup-compatibility/2006" xmlns:aink="http://schemas.microsoft.com/office/drawing/2016/ink" xmlns:am3d="http://schemas.microsoft.com/office/drawing/2017/model3d" xmlns:o="urn:schemas-microsoft-com:office:office" xmlns:r="http://schemas.openxmlformats.org/officeDocument/2006/relationships" xmlns:m="http://schemas.openxmlformats.org/officeDocument/2006/math" xmlns:v="urn:schemas-microsoft-com:vml" xmlns:wp14="http://schemas.microsoft.com/office/word/2010/wordprocessingDrawing" xmlns:wp="http://schemas.openxmlformats.org/drawingml/2006/wordprocessingDrawing" xmlns:w10="urn:schemas-microsoft-com:office:word" xmlns:w="http://schemas.openxmlformats.org/wordprocessingml/2006/main" xmlns:w14="http://schemas.microsoft.com/office/word/2010/wordml" xmlns:w15="http://schemas.microsoft.com/office/word/2012/wordml" xmlns:w16cid="http://schemas.microsoft.com/office/word/2016/wordml/cid" xmlns:w16se="http://schemas.microsoft.com/office/word/2015/wordml/symex" xmlns:wpg="http://schemas.microsoft.com/office/word/2010/wordprocessingGroup" xmlns:wpi="http://schemas.microsoft.com/office/word/2010/wordprocessingInk" xmlns:wne="http://schemas.microsoft.com/office/word/2006/wordml" xmlns:wps="http://schemas.microsoft.com/office/word/2010/wordprocessingShape" mc:Ignorable="w14 w15 w16se w16cid wp14">
   <w:body>
     <w:p>
+      <w:pPr>
+        <w:jc w:val="center"/>
+        <w:rPr>
+          <w:sz w:val="28"/>
+          <w:szCs w:val="28"/>
+        </w:rPr>
+      </w:pPr>
+      <w:r>
+        <w:rPr>
+          <w:sz w:val="28"/>
+          <w:szCs w:val="28"/>
+        </w:rPr>
+        <w:t>Project Structure</w:t>
+      </w:r>
+    </w:p>
+    <w:p>
+      <w:pPr>
+        <w:jc w:val="center"/>
+        <w:rPr>
+          <w:sz w:val="28"/>
+          <w:szCs w:val="28"/>
+        </w:rPr>
+      </w:pPr>
+    </w:p>
+    <w:p>
+      <w:pPr>
+        <w:jc w:val="center"/>
+        <w:rPr>
+          <w:sz w:val="28"/>
+          <w:szCs w:val="28"/>
+        </w:rPr>
+      </w:pPr>
+    </w:p>
+    <w:p>
+      <w:pPr>
+        <w:jc w:val="center"/>
+        <w:rPr>
+          <w:sz w:val="28"/>
+          <w:szCs w:val="28"/>
+        </w:rPr>
+      </w:pPr>
+    </w:p>
+    <w:p>
+      <w:pPr>
+        <w:rPr>
+          <w:sz w:val="28"/>
+          <w:szCs w:val="28"/>
+        </w:rPr>
+      </w:pPr>
+      <w:r>
+        <w:rPr>
+          <w:sz w:val="28"/>
+          <w:szCs w:val="28"/>
+        </w:rPr>
+        <w:t>Abstract:</w:t>
+      </w:r>
+    </w:p>
+    <w:p>
+      <w:pPr>
+        <w:rPr>
+          <w:sz w:val="28"/>
+          <w:szCs w:val="28"/>
+        </w:rPr>
+      </w:pPr>
+    </w:p>
+    <w:p>
+      <w:pPr>
+        <w:rPr>
+          <w:sz w:val="28"/>
+          <w:szCs w:val="28"/>
+        </w:rPr>
+      </w:pPr>
+      <w:r>
+        <w:rPr>
+          <w:sz w:val="28"/>
+          <w:szCs w:val="28"/>
+        </w:rPr>
+        <w:t>This should be a brief explanation of the report and should contain a brief introduction of the main work of the project objectives; a brief description of the main work of the project; and a brief description of the contributions, major findings, results achieved and principal conclusion of the project.</w:t>
+      </w:r>
+    </w:p>
+    <w:p>
+      <w:pPr>
+        <w:rPr>
+          <w:sz w:val="28"/>
+          <w:szCs w:val="28"/>
+        </w:rPr>
+      </w:pPr>
+    </w:p>
+    <w:p>
+      <w:pPr>
+        <w:rPr>
+          <w:sz w:val="28"/>
+          <w:szCs w:val="28"/>
+        </w:rPr>
+      </w:pPr>
+      <w:r>
+        <w:rPr>
+          <w:sz w:val="28"/>
+          <w:szCs w:val="28"/>
+        </w:rPr>
+        <w:t>Acknowledgements:</w:t>
+      </w:r>
+    </w:p>
+    <w:p>
+      <w:pPr>
+        <w:rPr>
+          <w:sz w:val="28"/>
+          <w:szCs w:val="28"/>
+        </w:rPr>
+      </w:pPr>
+    </w:p>
+    <w:p>
+      <w:pPr>
+        <w:rPr>
+          <w:sz w:val="28"/>
+          <w:szCs w:val="28"/>
+        </w:rPr>
+      </w:pPr>
+      <w:r>
+        <w:rPr>
+          <w:sz w:val="28"/>
+          <w:szCs w:val="28"/>
+        </w:rPr>
+        <w:t xml:space="preserve">A short paragraph to thank those that have helped you complete your project, such as your supervisor. </w:t>
+      </w:r>
+      <w:r>
+        <w:rPr>
+          <w:color w:val="FF0000"/>
+          <w:sz w:val="28"/>
+          <w:szCs w:val="28"/>
+        </w:rPr>
+        <w:t>THIS SECTION IS NOT MARKED</w:t>
+      </w:r>
+    </w:p>
+    <w:p>
+      <w:pPr>
+        <w:rPr>
+          <w:sz w:val="28"/>
+          <w:szCs w:val="28"/>
+        </w:rPr>
+      </w:pPr>
+    </w:p>
+    <w:p>
+      <w:pPr>
+        <w:rPr>
+          <w:sz w:val="28"/>
+          <w:szCs w:val="28"/>
+        </w:rPr>
+      </w:pPr>
+      <w:r>
+        <w:rPr>
+          <w:sz w:val="28"/>
+          <w:szCs w:val="28"/>
+        </w:rPr>
+        <w:t>Table of Contents:</w:t>
+      </w:r>
+    </w:p>
+    <w:p>
+      <w:pPr>
+        <w:rPr>
+          <w:sz w:val="28"/>
+          <w:szCs w:val="28"/>
+        </w:rPr>
+      </w:pPr>
+    </w:p>
+    <w:p>
+      <w:pPr>
+        <w:rPr>
+          <w:sz w:val="28"/>
+          <w:szCs w:val="28"/>
+        </w:rPr>
+      </w:pPr>
+      <w:r>
+        <w:rPr>
+          <w:sz w:val="28"/>
+          <w:szCs w:val="28"/>
+        </w:rPr>
+        <w:t>A list that identifies the main sections, subsections and appendicies (if any) of the report. Page numbers must be included, LaTex will generate this for you automatically</w:t>
+      </w:r>
+    </w:p>
+    <w:p>
+      <w:pPr>
+        <w:rPr>
+          <w:sz w:val="28"/>
+          <w:szCs w:val="28"/>
+        </w:rPr>
+      </w:pPr>
+    </w:p>
+    <w:p>
+      <w:pPr>
+        <w:rPr>
+          <w:sz w:val="28"/>
+          <w:szCs w:val="28"/>
+        </w:rPr>
+      </w:pPr>
+      <w:r>
+        <w:rPr>
+          <w:sz w:val="28"/>
+          <w:szCs w:val="28"/>
+        </w:rPr>
+        <w:t>Nomenclature:</w:t>
+      </w:r>
+    </w:p>
+    <w:p>
+      <w:pPr>
+        <w:rPr>
+          <w:sz w:val="28"/>
+          <w:szCs w:val="28"/>
+        </w:rPr>
+      </w:pPr>
+    </w:p>
+    <w:p>
+      <w:pPr>
+        <w:rPr>
+          <w:sz w:val="28"/>
+          <w:szCs w:val="28"/>
+        </w:rPr>
+      </w:pPr>
+      <w:r>
+        <w:rPr>
+          <w:sz w:val="28"/>
+          <w:szCs w:val="28"/>
+        </w:rPr>
+        <w:t xml:space="preserve">This is the glossary defining all abbreviations and symbols used within the report. Contents must be placed </w:t>
+      </w:r>
+      <w:r>
+        <w:rPr>
+          <w:sz w:val="28"/>
+          <w:szCs w:val="28"/>
+        </w:rPr>
+        <w:t>in alphabetical order, again LaTex can do this for you.</w:t>
+      </w:r>
+    </w:p>
+    <w:p>
+      <w:pPr>
+        <w:rPr>
+          <w:sz w:val="28"/>
+          <w:szCs w:val="28"/>
+        </w:rPr>
+      </w:pPr>
+    </w:p>
+    <w:p>
+      <w:pPr>
+        <w:rPr>
+          <w:sz w:val="28"/>
+          <w:szCs w:val="28"/>
+        </w:rPr>
+      </w:pPr>
+      <w:r>
+        <w:rPr>
+          <w:sz w:val="28"/>
+          <w:szCs w:val="28"/>
+        </w:rPr>
+        <w:t>List of figures and tables:</w:t>
+      </w:r>
+    </w:p>
+    <w:p>
+      <w:pPr>
+        <w:rPr>
+          <w:sz w:val="28"/>
+          <w:szCs w:val="28"/>
+        </w:rPr>
+      </w:pPr>
+    </w:p>
+    <w:p>
+      <w:pPr>
+        <w:rPr>
+          <w:sz w:val="28"/>
+          <w:szCs w:val="28"/>
+        </w:rPr>
+      </w:pPr>
+      <w:r>
+        <w:rPr>
+          <w:sz w:val="28"/>
+          <w:szCs w:val="28"/>
+        </w:rPr>
+        <w:t>These are lists of all the figures and tables found in the report. LaTex will generate this for you.</w:t>
+      </w:r>
+    </w:p>
+    <w:p>
+      <w:pPr>
+        <w:rPr>
+          <w:sz w:val="28"/>
+          <w:szCs w:val="28"/>
+        </w:rPr>
+      </w:pPr>
+    </w:p>
+    <w:p>
+      <w:pPr>
+        <w:rPr>
+          <w:sz w:val="28"/>
+          <w:szCs w:val="28"/>
+        </w:rPr>
+      </w:pPr>
+      <w:r>
+        <w:rPr>
+          <w:sz w:val="28"/>
+          <w:szCs w:val="28"/>
+        </w:rPr>
+        <w:t>Introduction:</w:t>
+      </w:r>
+    </w:p>
+    <w:p>
+      <w:pPr>
+        <w:rPr>
+          <w:sz w:val="28"/>
+          <w:szCs w:val="28"/>
+        </w:rPr>
+      </w:pPr>
+    </w:p>
+    <w:p>
+      <w:pPr>
+        <w:rPr>
+          <w:sz w:val="28"/>
+          <w:szCs w:val="28"/>
+        </w:rPr>
+      </w:pPr>
+      <w:r>
+        <w:rPr>
+          <w:sz w:val="28"/>
+          <w:szCs w:val="28"/>
+        </w:rPr>
+        <w:t xml:space="preserve">This section described the project aims and objectives. Provide basic background information about the work. Clearly state the problems being addressed and your motivation for selecting these problems. An overview of the techniques and approached chosen to address the problem should be introduced, though these will be discussed in detail later. It is helpful to briefly </w:t>
+      </w:r>
+      <w:r>
+        <w:rPr>
+          <w:sz w:val="28"/>
+          <w:szCs w:val="28"/>
+        </w:rPr>
+        <w:lastRenderedPageBreak/>
+        <w:t>explain why you chose the techniques that you did, go in to this later in the report about the reasons. Clearly state the main results you have obtained and the contributions you have made to solving the problem. It is helpful to conclude the introduction with a brief description of the remainder of the report.</w:t>
+      </w:r>
+    </w:p>
+    <w:p>
+      <w:pPr>
+        <w:rPr>
+          <w:sz w:val="28"/>
+          <w:szCs w:val="28"/>
+        </w:rPr>
+      </w:pPr>
+    </w:p>
+    <w:p>
+      <w:pPr>
+        <w:rPr>
+          <w:sz w:val="28"/>
+          <w:szCs w:val="28"/>
+        </w:rPr>
+      </w:pPr>
+    </w:p>
+    <w:p>
+      <w:pPr>
+        <w:rPr>
+          <w:sz w:val="28"/>
+          <w:szCs w:val="28"/>
+        </w:rPr>
+      </w:pPr>
+      <w:r>
+        <w:rPr>
+          <w:sz w:val="28"/>
+          <w:szCs w:val="28"/>
+        </w:rPr>
+        <w:t>Background:</w:t>
+      </w:r>
+    </w:p>
+    <w:p>
+      <w:pPr>
+        <w:rPr>
+          <w:sz w:val="28"/>
+          <w:szCs w:val="28"/>
+        </w:rPr>
+      </w:pPr>
+    </w:p>
+    <w:p>
+      <w:pPr>
+        <w:rPr>
+          <w:sz w:val="28"/>
+          <w:szCs w:val="28"/>
+        </w:rPr>
+      </w:pPr>
+      <w:r>
+        <w:rPr>
+          <w:sz w:val="28"/>
+          <w:szCs w:val="28"/>
+        </w:rPr>
+        <w:t>This section provides background information required for the reader to understand the context of the project and the related work. This is a good place to include definitions of terms and abbreviations, software libraries and tools, well-known techniques and methodologies.</w:t>
+      </w:r>
+    </w:p>
+    <w:p>
+      <w:pPr>
+        <w:rPr>
+          <w:sz w:val="28"/>
+          <w:szCs w:val="28"/>
+        </w:rPr>
+      </w:pPr>
+    </w:p>
+    <w:p>
+      <w:pPr>
+        <w:rPr>
+          <w:sz w:val="28"/>
+          <w:szCs w:val="28"/>
+        </w:rPr>
+      </w:pPr>
+    </w:p>
+    <w:p>
+      <w:pPr>
+        <w:rPr>
+          <w:sz w:val="28"/>
+          <w:szCs w:val="28"/>
+        </w:rPr>
+      </w:pPr>
+      <w:r>
+        <w:rPr>
+          <w:sz w:val="28"/>
+          <w:szCs w:val="28"/>
+        </w:rPr>
+        <w:t>Approach:</w:t>
+      </w:r>
+    </w:p>
+    <w:p>
+      <w:pPr>
+        <w:rPr>
+          <w:sz w:val="28"/>
+          <w:szCs w:val="28"/>
+        </w:rPr>
+      </w:pPr>
+    </w:p>
+    <w:p>
+      <w:pPr>
+        <w:rPr>
+          <w:sz w:val="28"/>
+          <w:szCs w:val="28"/>
+        </w:rPr>
+      </w:pPr>
+      <w:r>
+        <w:rPr>
+          <w:sz w:val="28"/>
+          <w:szCs w:val="28"/>
+        </w:rPr>
+        <w:t>This section is where you need to explain what you have done. Reiterate the problem you are trying to solve. Defend your reasons for choosing the techniques that you selected. Discuss the pros and cons of various existing algorithms and approaches, including narrative of things that you tried that did not work (and say why they did not work). Detail the differences between my approach and existing approaches in the literature. If you perform experiments, then describe the design of them.</w:t>
+      </w:r>
+    </w:p>
+    <w:p>
+      <w:pPr>
+        <w:rPr>
+          <w:sz w:val="28"/>
+          <w:szCs w:val="28"/>
+        </w:rPr>
+      </w:pPr>
+    </w:p>
+    <w:p>
+      <w:pPr>
+        <w:rPr>
+          <w:sz w:val="28"/>
+          <w:szCs w:val="28"/>
+        </w:rPr>
+      </w:pPr>
+    </w:p>
+    <w:p>
+      <w:pPr>
+        <w:rPr>
+          <w:sz w:val="28"/>
+          <w:szCs w:val="28"/>
+        </w:rPr>
+      </w:pPr>
+      <w:r>
+        <w:rPr>
+          <w:sz w:val="28"/>
+          <w:szCs w:val="28"/>
+        </w:rPr>
+        <w:t>Results:</w:t>
+      </w:r>
+    </w:p>
+    <w:p>
+      <w:pPr>
+        <w:rPr>
+          <w:sz w:val="28"/>
+          <w:szCs w:val="28"/>
+        </w:rPr>
+      </w:pPr>
+    </w:p>
+    <w:p>
+      <w:pPr>
+        <w:rPr>
+          <w:sz w:val="28"/>
+          <w:szCs w:val="28"/>
+        </w:rPr>
+      </w:pPr>
+      <w:r>
+        <w:rPr>
+          <w:sz w:val="28"/>
+          <w:szCs w:val="28"/>
+        </w:rPr>
+        <w:t>This section presents the results of your investigation. If you have performed experiments and/or analysis, then these should be presented here. Use figures and drawings to explain the significance of your results.</w:t>
+      </w:r>
+    </w:p>
+    <w:p>
+      <w:pPr>
+        <w:rPr>
+          <w:sz w:val="28"/>
+          <w:szCs w:val="28"/>
+        </w:rPr>
+      </w:pPr>
+    </w:p>
+    <w:p>
+      <w:pPr>
+        <w:rPr>
+          <w:sz w:val="28"/>
+          <w:szCs w:val="28"/>
+        </w:rPr>
+      </w:pPr>
+    </w:p>
+    <w:p>
+      <w:pPr>
+        <w:rPr>
+          <w:sz w:val="28"/>
+          <w:szCs w:val="28"/>
+        </w:rPr>
+      </w:pPr>
+      <w:r>
+        <w:rPr>
+          <w:sz w:val="28"/>
+          <w:szCs w:val="28"/>
+        </w:rPr>
+        <w:t>Conclusion:</w:t>
+      </w:r>
+    </w:p>
+    <w:p>
+      <w:pPr>
+        <w:rPr>
+          <w:sz w:val="28"/>
+          <w:szCs w:val="28"/>
+        </w:rPr>
+      </w:pPr>
+    </w:p>
+    <w:p>
+      <w:pPr>
+        <w:rPr>
+          <w:sz w:val="28"/>
+          <w:szCs w:val="28"/>
+        </w:rPr>
+      </w:pPr>
+      <w:r>
+        <w:rPr>
+          <w:sz w:val="28"/>
+          <w:szCs w:val="28"/>
+        </w:rPr>
+        <w:t xml:space="preserve">This section should highlight the contributions that you have made with your project. Review the objectives of your project (from introduction) and summarise the main results (from results section). Include sub-sections on “Lessons Learned”, to explain what you learned in the course of undertaking </w:t>
+      </w:r>
+      <w:r>
+        <w:rPr>
+          <w:sz w:val="28"/>
+          <w:szCs w:val="28"/>
+        </w:rPr>
+        <w:lastRenderedPageBreak/>
+        <w:t>the project, and “Future Work”, to list things that you would like to have done but ran out of time.</w:t>
+      </w:r>
+    </w:p>
+    <w:p>
+      <w:pPr>
+        <w:rPr>
+          <w:sz w:val="28"/>
+          <w:szCs w:val="28"/>
+        </w:rPr>
+      </w:pPr>
+    </w:p>
+    <w:p>
+      <w:pPr>
+        <w:rPr>
+          <w:sz w:val="28"/>
+          <w:szCs w:val="28"/>
+        </w:rPr>
+      </w:pPr>
+    </w:p>
+    <w:p>
+      <w:pPr>
+        <w:rPr>
+          <w:sz w:val="28"/>
+          <w:szCs w:val="28"/>
+        </w:rPr>
+      </w:pPr>
+      <w:r>
+        <w:rPr>
+          <w:sz w:val="28"/>
+          <w:szCs w:val="28"/>
+        </w:rPr>
+        <w:t>References:</w:t>
+      </w:r>
+    </w:p>
+    <w:p>
+      <w:pPr>
+        <w:rPr>
+          <w:sz w:val="28"/>
+          <w:szCs w:val="28"/>
+        </w:rPr>
+      </w:pPr>
+    </w:p>
+    <w:p>
+      <w:pPr>
+        <w:rPr>
+          <w:sz w:val="28"/>
+          <w:szCs w:val="28"/>
+        </w:rPr>
+      </w:pPr>
+      <w:r>
+        <w:rPr>
+          <w:sz w:val="28"/>
+          <w:szCs w:val="28"/>
+        </w:rPr>
+        <w:t>Add a reference to all of the sources, from textbooks, software, conference sources, etc……</w:t>
+      </w:r>
+    </w:p>
+    <w:p>
+      <w:pPr>
+        <w:rPr>
+          <w:sz w:val="28"/>
+          <w:szCs w:val="28"/>
+        </w:rPr>
+      </w:pPr>
+    </w:p>
+    <w:p>
+      <w:pPr>
+        <w:rPr>
+          <w:sz w:val="28"/>
+          <w:szCs w:val="28"/>
+        </w:rPr>
+      </w:pPr>
+    </w:p>
+    <w:p>
+      <w:pPr>
+        <w:rPr>
+          <w:sz w:val="28"/>
+          <w:szCs w:val="28"/>
+        </w:rPr>
+      </w:pPr>
+      <w:r>
+        <w:rPr>
+          <w:sz w:val="28"/>
+          <w:szCs w:val="28"/>
+        </w:rPr>
+        <w:t>Appendices:</w:t>
+      </w:r>
+    </w:p>
+    <w:p>
+      <w:pPr>
+        <w:rPr>
+          <w:sz w:val="28"/>
+          <w:szCs w:val="28"/>
+        </w:rPr>
+      </w:pPr>
+    </w:p>
+    <w:p>
+      <w:pPr>
+        <w:rPr>
+          <w:sz w:val="28"/>
+          <w:szCs w:val="28"/>
+        </w:rPr>
+      </w:pPr>
+      <w:r>
+        <w:rPr>
+          <w:sz w:val="28"/>
+          <w:szCs w:val="28"/>
+        </w:rPr>
+        <w:t>Supplementary materials may be included, such as additional tables and figures that would detract from the narrative. (Ask Rita if source code, similar to undergrad dissertation, needs to go here</w:t>
+      </w:r>
       <w:bookmarkStart w:id="0" w:name="_GoBack"/>
       <w:bookmarkEnd w:id="0"/>
+      <w:r>
+        <w:rPr>
+          <w:sz w:val="28"/>
+          <w:szCs w:val="28"/>
+        </w:rPr>
+        <w:t xml:space="preserve">) </w:t>
+      </w:r>
+    </w:p>
+    <w:p>
+      <w:pPr>
+        <w:rPr>
+          <w:sz w:val="28"/>
+          <w:szCs w:val="28"/>
+        </w:rPr>
+      </w:pPr>
+    </w:p>
+    <w:p>
+      <w:pPr>
+        <w:rPr>
+          <w:sz w:val="28"/>
+          <w:szCs w:val="28"/>
+        </w:rPr>
+      </w:pPr>
+    </w:p>
+    <w:p>
+      <w:pPr>
+        <w:rPr>
+          <w:sz w:val="28"/>
+          <w:szCs w:val="28"/>
+        </w:rPr>
+      </w:pPr>
     </w:p>
     <w:sectPr>
       <w:pgSz w:w="11900" w:h="16840"/>

</xml_diff>